<commit_message>
Edit : Fix wrong part @ 선택 1. 행렬의 곱 AB[M][P] : line 24, 25
</commit_message>
<xml_diff>
--- a/2018-2학기/프로그래밍실습2/Reports/Report3/프밍2 - Report 3.docx
+++ b/2018-2학기/프로그래밍실습2/Reports/Report3/프밍2 - Report 3.docx
@@ -5778,7 +5778,7 @@
                 <w:szCs w:val="21"/>
                 <w:rtl w:val="0"/>
               </w:rPr>
-              <w:t xml:space="preserve">; i &lt; N; i++) {</w:t>
+              <w:t xml:space="preserve">; i &lt; M; i++) {</w:t>
             </w:r>
           </w:p>
           <w:p>
@@ -5841,7 +5841,7 @@
                 <w:szCs w:val="21"/>
                 <w:rtl w:val="0"/>
               </w:rPr>
-              <w:t xml:space="preserve">; j &lt; N; j++) {</w:t>
+              <w:t xml:space="preserve">; j &lt; P; j++) {</w:t>
             </w:r>
           </w:p>
           <w:p>
@@ -6242,24 +6242,6 @@
                 <w:rtl w:val="0"/>
               </w:rPr>
               <w:t xml:space="preserve">}</w:t>
-            </w:r>
-          </w:p>
-          <w:p>
-            <w:pPr>
-              <w:widowControl w:val="0"/>
-              <w:spacing w:line="325.71428571428567" w:lineRule="auto"/>
-              <w:contextualSpacing w:val="0"/>
-              <w:rPr>
-                <w:rFonts w:ascii="Courier New" w:cs="Courier New" w:eastAsia="Courier New" w:hAnsi="Courier New"/>
-                <w:color w:val="d4d4d4"/>
-                <w:sz w:val="21"/>
-                <w:szCs w:val="21"/>
-              </w:rPr>
-            </w:pPr>
-            <w:r>
-              <w:rPr>
-                <w:rtl w:val="0"/>
-              </w:rPr>
             </w:r>
           </w:p>
         </w:tc>
@@ -6328,14 +6310,14 @@
               </w:rPr>
               <w:drawing>
                 <wp:inline distB="114300" distT="114300" distL="114300" distR="114300">
-                  <wp:extent cx="4124325" cy="2667000"/>
+                  <wp:extent cx="4124325" cy="2717800"/>
                   <wp:effectExtent b="0" l="0" r="0" t="0"/>
-                  <wp:docPr id="2" name="image6.png"/>
+                  <wp:docPr id="3" name="image7.png"/>
                   <a:graphic>
                     <a:graphicData uri="http://schemas.openxmlformats.org/drawingml/2006/picture">
                       <pic:pic>
                         <pic:nvPicPr>
-                          <pic:cNvPr id="0" name="image6.png"/>
+                          <pic:cNvPr id="0" name="image7.png"/>
                           <pic:cNvPicPr preferRelativeResize="0"/>
                         </pic:nvPicPr>
                         <pic:blipFill>
@@ -6348,7 +6330,7 @@
                         <pic:spPr>
                           <a:xfrm>
                             <a:off x="0" y="0"/>
-                            <a:ext cx="4124325" cy="2667000"/>
+                            <a:ext cx="4124325" cy="2717800"/>
                           </a:xfrm>
                           <a:prstGeom prst="rect"/>
                           <a:ln/>
@@ -9052,12 +9034,12 @@
           <wp:inline distB="114300" distT="114300" distL="114300" distR="114300">
             <wp:extent cx="5262208" cy="3814763"/>
             <wp:effectExtent b="0" l="0" r="0" t="0"/>
-            <wp:docPr id="3" name="image7.png"/>
+            <wp:docPr id="2" name="image5.png"/>
             <a:graphic>
               <a:graphicData uri="http://schemas.openxmlformats.org/drawingml/2006/picture">
                 <pic:pic>
                   <pic:nvPicPr>
-                    <pic:cNvPr id="0" name="image7.png"/>
+                    <pic:cNvPr id="0" name="image5.png"/>
                     <pic:cNvPicPr preferRelativeResize="0"/>
                   </pic:nvPicPr>
                   <pic:blipFill>

</xml_diff>